<commit_message>
Added class design notes to the project outline. Got rid of the text file.
</commit_message>
<xml_diff>
--- a/Documentation/ProjectProposal.docx
+++ b/Documentation/ProjectProposal.docx
@@ -11,7 +11,6 @@
           <w:u w:val="single"/>
         </w:rPr>
       </w:pPr>
-      <w:proofErr w:type="spellStart"/>
       <w:r>
         <w:rPr>
           <w:b/>
@@ -26,17 +25,18 @@
           <w:sz w:val="28"/>
           <w:u w:val="single"/>
         </w:rPr>
-        <w:t>oguelike</w:t>
-      </w:r>
-      <w:proofErr w:type="spellEnd"/>
+        <w:t xml:space="preserve">oguelike Project </w:t>
+      </w:r>
       <w:r>
         <w:rPr>
           <w:b/>
           <w:sz w:val="28"/>
           <w:u w:val="single"/>
         </w:rPr>
-        <w:t xml:space="preserve"> Project Proposal</w:t>
-      </w:r>
+        <w:t>Outline</w:t>
+      </w:r>
+      <w:bookmarkStart w:id="0" w:name="_GoBack"/>
+      <w:bookmarkEnd w:id="0"/>
     </w:p>
     <w:p>
       <w:pPr>
@@ -113,31 +113,13 @@
         </w:rPr>
         <w:tab/>
       </w:r>
-      <w:proofErr w:type="spellStart"/>
-      <w:r>
-        <w:rPr>
-          <w:sz w:val="24"/>
-          <w:szCs w:val="24"/>
-        </w:rPr>
-        <w:t>Ioan</w:t>
-      </w:r>
-      <w:proofErr w:type="spellEnd"/>
-      <w:r>
-        <w:rPr>
-          <w:sz w:val="24"/>
-          <w:szCs w:val="24"/>
-        </w:rPr>
-        <w:t xml:space="preserve"> </w:t>
-      </w:r>
-      <w:proofErr w:type="spellStart"/>
-      <w:r>
-        <w:rPr>
-          <w:sz w:val="24"/>
-          <w:szCs w:val="24"/>
-        </w:rPr>
-        <w:t>Istrate</w:t>
-      </w:r>
-      <w:proofErr w:type="spellEnd"/>
+      <w:r>
+        <w:rPr>
+          <w:sz w:val="24"/>
+          <w:szCs w:val="24"/>
+        </w:rPr>
+        <w:t>Ioan Istrate</w:t>
+      </w:r>
     </w:p>
     <w:p>
       <w:pPr>
@@ -170,17 +152,8 @@
           <w:sz w:val="24"/>
           <w:szCs w:val="24"/>
         </w:rPr>
-        <w:t xml:space="preserve">Gary </w:t>
-      </w:r>
-      <w:proofErr w:type="spellStart"/>
-      <w:r>
-        <w:rPr>
-          <w:sz w:val="24"/>
-          <w:szCs w:val="24"/>
-        </w:rPr>
-        <w:t>Danovich</w:t>
-      </w:r>
-      <w:proofErr w:type="spellEnd"/>
+        <w:t>Gary Danovich</w:t>
+      </w:r>
     </w:p>
     <w:p>
       <w:pPr>
@@ -196,17 +169,8 @@
           <w:sz w:val="24"/>
           <w:szCs w:val="24"/>
         </w:rPr>
-        <w:t xml:space="preserve">Adam </w:t>
-      </w:r>
-      <w:proofErr w:type="spellStart"/>
-      <w:r>
-        <w:rPr>
-          <w:sz w:val="24"/>
-          <w:szCs w:val="24"/>
-        </w:rPr>
-        <w:t>McCroskey</w:t>
-      </w:r>
-      <w:proofErr w:type="spellEnd"/>
+        <w:t>Adam McCroskey</w:t>
+      </w:r>
     </w:p>
     <w:p>
       <w:pPr>
@@ -239,17 +203,8 @@
           <w:sz w:val="24"/>
           <w:szCs w:val="24"/>
         </w:rPr>
-        <w:t xml:space="preserve">Andy </w:t>
-      </w:r>
-      <w:proofErr w:type="spellStart"/>
-      <w:r>
-        <w:rPr>
-          <w:sz w:val="24"/>
-          <w:szCs w:val="24"/>
-        </w:rPr>
-        <w:t>Pritt</w:t>
-      </w:r>
-      <w:proofErr w:type="spellEnd"/>
+        <w:t>Andy Pritt</w:t>
+      </w:r>
     </w:p>
     <w:p>
       <w:pPr>
@@ -714,30 +669,14 @@
           <w:sz w:val="24"/>
           <w:szCs w:val="24"/>
         </w:rPr>
-        <w:t xml:space="preserve">. </w:t>
-      </w:r>
-      <w:proofErr w:type="gramStart"/>
-      <w:r>
-        <w:rPr>
-          <w:sz w:val="24"/>
-          <w:szCs w:val="24"/>
-        </w:rPr>
-        <w:t>This</w:t>
-      </w:r>
-      <w:r>
-        <w:rPr>
-          <w:sz w:val="24"/>
-          <w:szCs w:val="24"/>
-        </w:rPr>
-        <w:t xml:space="preserve"> sprint will</w:t>
-      </w:r>
-      <w:proofErr w:type="gramEnd"/>
-      <w:r>
-        <w:rPr>
-          <w:sz w:val="24"/>
-          <w:szCs w:val="24"/>
-        </w:rPr>
-        <w:t xml:space="preserve"> also the see the completion and refinement of the input and output systems, and will be finished on </w:t>
+        <w:t>. This</w:t>
+      </w:r>
+      <w:r>
+        <w:rPr>
+          <w:sz w:val="24"/>
+          <w:szCs w:val="24"/>
+        </w:rPr>
+        <w:t xml:space="preserve"> sprint will also the see the completion and refinement of the input and output systems, and will be finished on </w:t>
       </w:r>
       <w:r>
         <w:rPr>
@@ -771,6 +710,7 @@
         <w:rPr>
           <w:sz w:val="24"/>
           <w:szCs w:val="24"/>
+          <w:u w:val="single"/>
         </w:rPr>
       </w:pPr>
       <w:r>
@@ -812,8 +752,494 @@
         </w:rPr>
         <w:t>.</w:t>
       </w:r>
-      <w:bookmarkStart w:id="0" w:name="_GoBack"/>
-      <w:bookmarkEnd w:id="0"/>
+    </w:p>
+    <w:p>
+      <w:pPr>
+        <w:rPr>
+          <w:sz w:val="24"/>
+          <w:szCs w:val="24"/>
+          <w:u w:val="single"/>
+        </w:rPr>
+      </w:pPr>
+      <w:r>
+        <w:rPr>
+          <w:sz w:val="24"/>
+          <w:szCs w:val="24"/>
+          <w:u w:val="single"/>
+        </w:rPr>
+        <w:br w:type="page"/>
+      </w:r>
+    </w:p>
+    <w:p>
+      <w:pPr>
+        <w:rPr>
+          <w:b/>
+          <w:sz w:val="24"/>
+          <w:szCs w:val="24"/>
+          <w:u w:val="single"/>
+        </w:rPr>
+      </w:pPr>
+      <w:r>
+        <w:rPr>
+          <w:b/>
+          <w:sz w:val="24"/>
+          <w:szCs w:val="24"/>
+          <w:u w:val="single"/>
+        </w:rPr>
+        <w:lastRenderedPageBreak/>
+        <w:t>Class Design</w:t>
+      </w:r>
+    </w:p>
+    <w:p>
+      <w:pPr>
+        <w:ind w:left="2880" w:hanging="2880"/>
+        <w:rPr>
+          <w:sz w:val="24"/>
+          <w:szCs w:val="24"/>
+        </w:rPr>
+      </w:pPr>
+      <w:r>
+        <w:rPr>
+          <w:b/>
+          <w:sz w:val="24"/>
+          <w:szCs w:val="24"/>
+        </w:rPr>
+        <w:t>Game</w:t>
+      </w:r>
+      <w:r>
+        <w:rPr>
+          <w:sz w:val="24"/>
+          <w:szCs w:val="24"/>
+        </w:rPr>
+        <w:t xml:space="preserve">  </w:t>
+      </w:r>
+      <w:r>
+        <w:rPr>
+          <w:sz w:val="24"/>
+          <w:szCs w:val="24"/>
+        </w:rPr>
+        <w:tab/>
+        <w:t>S</w:t>
+      </w:r>
+      <w:r>
+        <w:rPr>
+          <w:sz w:val="24"/>
+          <w:szCs w:val="24"/>
+        </w:rPr>
+        <w:t>tarts/ends the game. May perform other large functions between objects.</w:t>
+      </w:r>
+      <w:r>
+        <w:rPr>
+          <w:sz w:val="24"/>
+          <w:szCs w:val="24"/>
+        </w:rPr>
+        <w:t xml:space="preserve"> </w:t>
+      </w:r>
+      <w:r>
+        <w:rPr>
+          <w:sz w:val="24"/>
+          <w:szCs w:val="24"/>
+        </w:rPr>
+        <w:t>The heart of the program.</w:t>
+      </w:r>
+    </w:p>
+    <w:p>
+      <w:pPr>
+        <w:ind w:left="2880" w:hanging="2880"/>
+        <w:rPr>
+          <w:sz w:val="24"/>
+          <w:szCs w:val="24"/>
+        </w:rPr>
+      </w:pPr>
+      <w:r>
+        <w:rPr>
+          <w:b/>
+          <w:sz w:val="24"/>
+          <w:szCs w:val="24"/>
+        </w:rPr>
+        <w:t>Input</w:t>
+      </w:r>
+      <w:r>
+        <w:rPr>
+          <w:sz w:val="24"/>
+          <w:szCs w:val="24"/>
+        </w:rPr>
+        <w:tab/>
+      </w:r>
+      <w:r>
+        <w:rPr>
+          <w:sz w:val="24"/>
+          <w:szCs w:val="24"/>
+        </w:rPr>
+        <w:t xml:space="preserve">Receives input from the player and translates it to a game </w:t>
+      </w:r>
+      <w:r>
+        <w:rPr>
+          <w:sz w:val="24"/>
+          <w:szCs w:val="24"/>
+        </w:rPr>
+        <w:t>f</w:t>
+      </w:r>
+      <w:r>
+        <w:rPr>
+          <w:sz w:val="24"/>
+          <w:szCs w:val="24"/>
+        </w:rPr>
+        <w:t>unction.</w:t>
+      </w:r>
+    </w:p>
+    <w:p>
+      <w:pPr>
+        <w:ind w:left="2880" w:hanging="2880"/>
+        <w:rPr>
+          <w:sz w:val="24"/>
+          <w:szCs w:val="24"/>
+        </w:rPr>
+      </w:pPr>
+      <w:r>
+        <w:rPr>
+          <w:b/>
+          <w:sz w:val="24"/>
+          <w:szCs w:val="24"/>
+        </w:rPr>
+        <w:t>Tile</w:t>
+      </w:r>
+      <w:r>
+        <w:rPr>
+          <w:sz w:val="24"/>
+          <w:szCs w:val="24"/>
+        </w:rPr>
+        <w:tab/>
+      </w:r>
+      <w:r>
+        <w:rPr>
+          <w:sz w:val="24"/>
+          <w:szCs w:val="24"/>
+        </w:rPr>
+        <w:t>An indi</w:t>
+      </w:r>
+      <w:r>
+        <w:rPr>
+          <w:sz w:val="24"/>
+          <w:szCs w:val="24"/>
+        </w:rPr>
+        <w:t>vidual space in the game world.</w:t>
+      </w:r>
+      <w:r>
+        <w:rPr>
+          <w:sz w:val="24"/>
+          <w:szCs w:val="24"/>
+        </w:rPr>
+        <w:br/>
+      </w:r>
+      <w:r>
+        <w:rPr>
+          <w:sz w:val="24"/>
+          <w:szCs w:val="24"/>
+        </w:rPr>
+        <w:t>Tiles can contain ground, walls, empty spaces, the player, enemies, items, stairs, etc.</w:t>
+      </w:r>
+    </w:p>
+    <w:p>
+      <w:pPr>
+        <w:ind w:left="2880" w:hanging="2880"/>
+        <w:rPr>
+          <w:sz w:val="24"/>
+          <w:szCs w:val="24"/>
+        </w:rPr>
+      </w:pPr>
+      <w:r>
+        <w:rPr>
+          <w:b/>
+          <w:sz w:val="24"/>
+          <w:szCs w:val="24"/>
+        </w:rPr>
+        <w:t>Floor</w:t>
+      </w:r>
+      <w:r>
+        <w:rPr>
+          <w:sz w:val="24"/>
+          <w:szCs w:val="24"/>
+        </w:rPr>
+        <w:tab/>
+      </w:r>
+      <w:r>
+        <w:rPr>
+          <w:sz w:val="24"/>
+          <w:szCs w:val="24"/>
+        </w:rPr>
+        <w:t>Floor is an object made up of Tiles. Represents one level of the dungeon.</w:t>
+      </w:r>
+    </w:p>
+    <w:p>
+      <w:pPr>
+        <w:ind w:left="2880" w:hanging="2880"/>
+        <w:rPr>
+          <w:sz w:val="24"/>
+          <w:szCs w:val="24"/>
+        </w:rPr>
+      </w:pPr>
+      <w:r>
+        <w:rPr>
+          <w:b/>
+          <w:sz w:val="24"/>
+          <w:szCs w:val="24"/>
+        </w:rPr>
+        <w:t>GameObject</w:t>
+      </w:r>
+      <w:r>
+        <w:rPr>
+          <w:b/>
+          <w:sz w:val="24"/>
+          <w:szCs w:val="24"/>
+        </w:rPr>
+        <w:tab/>
+      </w:r>
+      <w:r>
+        <w:rPr>
+          <w:sz w:val="24"/>
+          <w:szCs w:val="24"/>
+        </w:rPr>
+        <w:t>Simple base class that will contain coordinates and very simple methods</w:t>
+      </w:r>
+      <w:r>
+        <w:rPr>
+          <w:sz w:val="24"/>
+          <w:szCs w:val="24"/>
+        </w:rPr>
+        <w:t xml:space="preserve"> </w:t>
+      </w:r>
+      <w:r>
+        <w:rPr>
+          <w:sz w:val="24"/>
+          <w:szCs w:val="24"/>
+        </w:rPr>
+        <w:t>that apply to all game objects.</w:t>
+      </w:r>
+    </w:p>
+    <w:p>
+      <w:pPr>
+        <w:ind w:left="2880" w:hanging="2880"/>
+        <w:rPr>
+          <w:sz w:val="24"/>
+          <w:szCs w:val="24"/>
+        </w:rPr>
+      </w:pPr>
+      <w:r>
+        <w:rPr>
+          <w:b/>
+          <w:sz w:val="24"/>
+          <w:szCs w:val="24"/>
+        </w:rPr>
+        <w:t>Character</w:t>
+      </w:r>
+      <w:r>
+        <w:rPr>
+          <w:sz w:val="24"/>
+          <w:szCs w:val="24"/>
+        </w:rPr>
+        <w:tab/>
+      </w:r>
+      <w:r>
+        <w:rPr>
+          <w:sz w:val="24"/>
+          <w:szCs w:val="24"/>
+        </w:rPr>
+        <w:t>Base class for player and enemies. Will ideally contain movement and</w:t>
+      </w:r>
+      <w:r>
+        <w:rPr>
+          <w:sz w:val="24"/>
+          <w:szCs w:val="24"/>
+        </w:rPr>
+        <w:t xml:space="preserve"> </w:t>
+      </w:r>
+      <w:r>
+        <w:rPr>
+          <w:sz w:val="24"/>
+          <w:szCs w:val="24"/>
+        </w:rPr>
+        <w:t>attack methods that can be inherited by its children.</w:t>
+      </w:r>
+      <w:r>
+        <w:rPr>
+          <w:sz w:val="24"/>
+          <w:szCs w:val="24"/>
+        </w:rPr>
+        <w:tab/>
+      </w:r>
+      <w:r>
+        <w:rPr>
+          <w:sz w:val="24"/>
+          <w:szCs w:val="24"/>
+        </w:rPr>
+        <w:tab/>
+      </w:r>
+      <w:r>
+        <w:rPr>
+          <w:sz w:val="24"/>
+          <w:szCs w:val="24"/>
+        </w:rPr>
+        <w:tab/>
+      </w:r>
+    </w:p>
+    <w:p>
+      <w:pPr>
+        <w:ind w:left="2880" w:hanging="2880"/>
+        <w:rPr>
+          <w:sz w:val="24"/>
+          <w:szCs w:val="24"/>
+        </w:rPr>
+      </w:pPr>
+      <w:r>
+        <w:rPr>
+          <w:b/>
+          <w:sz w:val="24"/>
+          <w:szCs w:val="24"/>
+        </w:rPr>
+        <w:t>Player</w:t>
+      </w:r>
+      <w:r>
+        <w:rPr>
+          <w:sz w:val="24"/>
+          <w:szCs w:val="24"/>
+        </w:rPr>
+        <w:tab/>
+      </w:r>
+      <w:r>
+        <w:rPr>
+          <w:sz w:val="24"/>
+          <w:szCs w:val="24"/>
+        </w:rPr>
+        <w:t>Child of Game Object/Character. It's the player, and will include attributes</w:t>
+      </w:r>
+      <w:r>
+        <w:rPr>
+          <w:sz w:val="24"/>
+          <w:szCs w:val="24"/>
+        </w:rPr>
+        <w:t xml:space="preserve"> </w:t>
+      </w:r>
+      <w:r>
+        <w:rPr>
+          <w:sz w:val="24"/>
+          <w:szCs w:val="24"/>
+        </w:rPr>
+        <w:t>related to combat and leveling.</w:t>
+      </w:r>
+    </w:p>
+    <w:p>
+      <w:pPr>
+        <w:ind w:left="2880" w:hanging="2880"/>
+        <w:rPr>
+          <w:sz w:val="24"/>
+          <w:szCs w:val="24"/>
+        </w:rPr>
+      </w:pPr>
+      <w:r>
+        <w:rPr>
+          <w:b/>
+          <w:sz w:val="24"/>
+          <w:szCs w:val="24"/>
+        </w:rPr>
+        <w:t>Enemy</w:t>
+      </w:r>
+      <w:r>
+        <w:rPr>
+          <w:sz w:val="24"/>
+          <w:szCs w:val="24"/>
+        </w:rPr>
+        <w:tab/>
+      </w:r>
+      <w:r>
+        <w:rPr>
+          <w:sz w:val="24"/>
+          <w:szCs w:val="24"/>
+        </w:rPr>
+        <w:t>Child of Object/Character. It can move around and attack the player.</w:t>
+      </w:r>
+    </w:p>
+    <w:p>
+      <w:pPr>
+        <w:ind w:left="2880" w:hanging="2880"/>
+        <w:rPr>
+          <w:sz w:val="24"/>
+          <w:szCs w:val="24"/>
+        </w:rPr>
+      </w:pPr>
+      <w:r>
+        <w:rPr>
+          <w:b/>
+          <w:sz w:val="24"/>
+          <w:szCs w:val="24"/>
+        </w:rPr>
+        <w:t>Item</w:t>
+      </w:r>
+      <w:r>
+        <w:rPr>
+          <w:sz w:val="24"/>
+          <w:szCs w:val="24"/>
+        </w:rPr>
+        <w:tab/>
+      </w:r>
+      <w:r>
+        <w:rPr>
+          <w:sz w:val="24"/>
+          <w:szCs w:val="24"/>
+        </w:rPr>
+        <w:t>Base class for objects the player ca</w:t>
+      </w:r>
+      <w:r>
+        <w:rPr>
+          <w:sz w:val="24"/>
+          <w:szCs w:val="24"/>
+        </w:rPr>
+        <w:t xml:space="preserve">n pick up to heal/modify stats. </w:t>
+      </w:r>
+    </w:p>
+    <w:p>
+      <w:pPr>
+        <w:rPr>
+          <w:sz w:val="24"/>
+          <w:szCs w:val="24"/>
+        </w:rPr>
+      </w:pPr>
+      <w:r>
+        <w:rPr>
+          <w:b/>
+          <w:sz w:val="24"/>
+          <w:szCs w:val="24"/>
+        </w:rPr>
+        <w:t>Inventory</w:t>
+      </w:r>
+      <w:r>
+        <w:rPr>
+          <w:sz w:val="24"/>
+          <w:szCs w:val="24"/>
+        </w:rPr>
+        <w:tab/>
+      </w:r>
+      <w:r>
+        <w:rPr>
+          <w:sz w:val="24"/>
+          <w:szCs w:val="24"/>
+        </w:rPr>
+        <w:tab/>
+      </w:r>
+      <w:r>
+        <w:rPr>
+          <w:sz w:val="24"/>
+          <w:szCs w:val="24"/>
+        </w:rPr>
+        <w:tab/>
+      </w:r>
+      <w:r>
+        <w:rPr>
+          <w:sz w:val="24"/>
+          <w:szCs w:val="24"/>
+        </w:rPr>
+        <w:t>An object that Characters have that will hold Item objects.</w:t>
+      </w:r>
     </w:p>
     <w:p/>
     <w:p/>

</xml_diff>